<commit_message>
Přeložen popis aplikace do angličtiny.
</commit_message>
<xml_diff>
--- a/SimpleTasks/Assets/Info.docx
+++ b/SimpleTasks/Assets/Info.docx
@@ -13,41 +13,130 @@
       <w:proofErr w:type="spellEnd"/>
     </w:p>
     <w:p>
-      <w:r>
-        <w:t>P</w:t>
-      </w:r>
-      <w:r>
-        <w:t>řehledná</w:t>
-      </w:r>
-      <w:r>
-        <w:t xml:space="preserve"> a</w:t>
-      </w:r>
-      <w:r>
-        <w:t xml:space="preserve"> praktická</w:t>
-      </w:r>
+      <w:proofErr w:type="spellStart"/>
+      <w:r>
+        <w:t>Practical</w:t>
+      </w:r>
+      <w:proofErr w:type="spellEnd"/>
       <w:r>
         <w:t xml:space="preserve"> </w:t>
       </w:r>
-      <w:r>
-        <w:t>aplikace s jednoduchým ovládáním a e</w:t>
-      </w:r>
-      <w:r>
-        <w:t xml:space="preserve">legantním designem pro </w:t>
-      </w:r>
-      <w:r>
-        <w:t xml:space="preserve">plánování všech vašich úkolů </w:t>
-      </w:r>
-      <w:r>
-        <w:t xml:space="preserve">a </w:t>
-      </w:r>
-      <w:r>
-        <w:t>snadnější</w:t>
-      </w:r>
-      <w:r>
-        <w:t xml:space="preserve"> zorganizování vašeho života</w:t>
-      </w:r>
+      <w:proofErr w:type="spellStart"/>
+      <w:r>
+        <w:t>application</w:t>
+      </w:r>
+      <w:proofErr w:type="spellEnd"/>
+      <w:r>
+        <w:t xml:space="preserve"> </w:t>
+      </w:r>
+      <w:proofErr w:type="spellStart"/>
+      <w:r>
+        <w:t>with</w:t>
+      </w:r>
+      <w:proofErr w:type="spellEnd"/>
+      <w:r>
+        <w:t xml:space="preserve"> </w:t>
+      </w:r>
+      <w:proofErr w:type="spellStart"/>
+      <w:r>
+        <w:t>ease</w:t>
+      </w:r>
+      <w:proofErr w:type="spellEnd"/>
+      <w:r>
+        <w:t xml:space="preserve"> </w:t>
+      </w:r>
+      <w:proofErr w:type="spellStart"/>
+      <w:r>
+        <w:t>of</w:t>
+      </w:r>
+      <w:proofErr w:type="spellEnd"/>
+      <w:r>
+        <w:t xml:space="preserve"> use and </w:t>
+      </w:r>
+      <w:proofErr w:type="spellStart"/>
+      <w:r>
+        <w:t>elegant</w:t>
+      </w:r>
+      <w:proofErr w:type="spellEnd"/>
+      <w:r>
+        <w:t xml:space="preserve"> design </w:t>
+      </w:r>
+      <w:proofErr w:type="spellStart"/>
+      <w:r>
+        <w:t>for</w:t>
+      </w:r>
+      <w:proofErr w:type="spellEnd"/>
+      <w:r>
+        <w:t xml:space="preserve"> </w:t>
+      </w:r>
+      <w:proofErr w:type="spellStart"/>
+      <w:r>
+        <w:t>scheduling</w:t>
+      </w:r>
+      <w:proofErr w:type="spellEnd"/>
+      <w:r>
+        <w:t xml:space="preserve"> </w:t>
+      </w:r>
+      <w:proofErr w:type="spellStart"/>
+      <w:r>
+        <w:t>your</w:t>
+      </w:r>
+      <w:proofErr w:type="spellEnd"/>
+      <w:r>
+        <w:t xml:space="preserve"> </w:t>
+      </w:r>
+      <w:proofErr w:type="spellStart"/>
+      <w:r>
+        <w:t>tasks</w:t>
+      </w:r>
+      <w:proofErr w:type="spellEnd"/>
+      <w:r>
+        <w:t xml:space="preserve"> </w:t>
+      </w:r>
+      <w:r>
+        <w:t xml:space="preserve">and </w:t>
+      </w:r>
+      <w:proofErr w:type="spellStart"/>
+      <w:r>
+        <w:t>easier</w:t>
+      </w:r>
+      <w:proofErr w:type="spellEnd"/>
+      <w:r>
+        <w:t xml:space="preserve"> </w:t>
+      </w:r>
+      <w:proofErr w:type="spellStart"/>
+      <w:r>
+        <w:t>organize</w:t>
+      </w:r>
+      <w:proofErr w:type="spellEnd"/>
+      <w:r>
+        <w:t xml:space="preserve"> </w:t>
+      </w:r>
+      <w:proofErr w:type="spellStart"/>
+      <w:r>
+        <w:t>your</w:t>
+      </w:r>
+      <w:proofErr w:type="spellEnd"/>
+      <w:r>
+        <w:t xml:space="preserve"> </w:t>
+      </w:r>
+      <w:proofErr w:type="spellStart"/>
+      <w:r>
+        <w:t>life</w:t>
+      </w:r>
+      <w:proofErr w:type="spellEnd"/>
       <w:r>
         <w:t>.</w:t>
+      </w:r>
+    </w:p>
+    <w:p>
+      <w:proofErr w:type="spellStart"/>
+      <w:r>
+        <w:t>Features</w:t>
+      </w:r>
+      <w:proofErr w:type="spellEnd"/>
+      <w:r>
+        <w:t>:</w:t>
       </w:r>
     </w:p>
     <w:p>
@@ -55,11 +144,16 @@
         <w:pStyle w:val="Odstavecseseznamem"/>
         <w:numPr>
           <w:ilvl w:val="0"/>
-          <w:numId w:val="2"/>
+          <w:numId w:val="4"/>
         </w:numPr>
       </w:pPr>
-      <w:r>
-        <w:t>obsahuje seznam úkolů s možností nastavení termínů</w:t>
+      <w:proofErr w:type="spellStart"/>
+      <w:r>
+        <w:t>easy</w:t>
+      </w:r>
+      <w:proofErr w:type="spellEnd"/>
+      <w:r>
+        <w:t xml:space="preserve"> to use</w:t>
       </w:r>
     </w:p>
     <w:p>
@@ -67,34 +161,95 @@
         <w:pStyle w:val="Odstavecseseznamem"/>
         <w:numPr>
           <w:ilvl w:val="0"/>
-          <w:numId w:val="2"/>
+          <w:numId w:val="4"/>
         </w:numPr>
       </w:pPr>
       <w:r>
-        <w:t>dobrá živá dlaždice</w:t>
-      </w:r>
+        <w:t xml:space="preserve">set </w:t>
+      </w:r>
+      <w:proofErr w:type="spellStart"/>
+      <w:r>
+        <w:t>due</w:t>
+      </w:r>
+      <w:proofErr w:type="spellEnd"/>
+      <w:r>
+        <w:t xml:space="preserve"> </w:t>
+      </w:r>
+      <w:proofErr w:type="spellStart"/>
+      <w:r>
+        <w:t>date</w:t>
+      </w:r>
+      <w:proofErr w:type="spellEnd"/>
     </w:p>
     <w:p>
       <w:pPr>
         <w:pStyle w:val="Odstavecseseznamem"/>
         <w:numPr>
           <w:ilvl w:val="0"/>
-          <w:numId w:val="2"/>
+          <w:numId w:val="4"/>
         </w:numPr>
       </w:pPr>
       <w:r>
-        <w:t>možnost nastavení priority úkolu</w:t>
-      </w:r>
+        <w:t xml:space="preserve">nice live </w:t>
+      </w:r>
+      <w:proofErr w:type="spellStart"/>
+      <w:r>
+        <w:t>tile</w:t>
+      </w:r>
+      <w:proofErr w:type="spellEnd"/>
     </w:p>
     <w:p>
       <w:pPr>
-        <w:pStyle w:val="Nadpis1"/>
-      </w:pPr>
-      <w:r>
-        <w:t>Czech</w:t>
+        <w:pStyle w:val="Odstavecseseznamem"/>
+        <w:numPr>
+          <w:ilvl w:val="0"/>
+          <w:numId w:val="4"/>
+        </w:numPr>
+      </w:pPr>
+      <w:r>
+        <w:t xml:space="preserve">set </w:t>
+      </w:r>
+      <w:proofErr w:type="spellStart"/>
+      <w:r>
+        <w:t>task</w:t>
+      </w:r>
+      <w:proofErr w:type="spellEnd"/>
+      <w:r>
+        <w:t xml:space="preserve"> </w:t>
+      </w:r>
+      <w:r>
+        <w:t xml:space="preserve">priority </w:t>
       </w:r>
     </w:p>
     <w:p>
+      <w:pPr>
+        <w:pStyle w:val="Odstavecseseznamem"/>
+        <w:numPr>
+          <w:ilvl w:val="0"/>
+          <w:numId w:val="4"/>
+        </w:numPr>
+      </w:pPr>
+      <w:proofErr w:type="spellStart"/>
+      <w:r>
+        <w:t>e</w:t>
+      </w:r>
+      <w:r>
+        <w:t>legant</w:t>
+      </w:r>
+      <w:proofErr w:type="spellEnd"/>
+      <w:r>
+        <w:t xml:space="preserve"> design</w:t>
+      </w:r>
+    </w:p>
+    <w:p>
+      <w:pPr>
+        <w:pStyle w:val="Nadpis1"/>
+      </w:pPr>
+      <w:r>
+        <w:t>Czech</w:t>
+      </w:r>
+    </w:p>
+    <w:p>
       <w:r>
         <w:t>Přehledná a praktická aplikace s jednoduchým ovládáním a el</w:t>
       </w:r>
@@ -103,6 +258,11 @@
       </w:r>
       <w:r>
         <w:t>vašich úkolů a snadnější zorganizování vašeho života.</w:t>
+      </w:r>
+    </w:p>
+    <w:p>
+      <w:r>
+        <w:t>Vlastnosti:</w:t>
       </w:r>
     </w:p>
     <w:p>
@@ -114,13 +274,8 @@
         </w:numPr>
       </w:pPr>
       <w:r>
-        <w:t>možnost nastaven</w:t>
-      </w:r>
-      <w:r>
-        <w:t>í termínu</w:t>
-      </w:r>
-      <w:bookmarkStart w:id="0" w:name="_GoBack"/>
-      <w:bookmarkEnd w:id="0"/>
+        <w:t>jednoduché ovládání</w:t>
+      </w:r>
     </w:p>
     <w:p>
       <w:pPr>
@@ -131,10 +286,10 @@
         </w:numPr>
       </w:pPr>
       <w:r>
-        <w:t xml:space="preserve">pěkná </w:t>
-      </w:r>
-      <w:r>
-        <w:t>živá dlaždice</w:t>
+        <w:t>možnost nastaven</w:t>
+      </w:r>
+      <w:r>
+        <w:t>í termínu</w:t>
       </w:r>
     </w:p>
     <w:p>
@@ -146,7 +301,10 @@
         </w:numPr>
       </w:pPr>
       <w:r>
-        <w:t>možnost nastavení priority úkolu</w:t>
+        <w:t xml:space="preserve">pěkná </w:t>
+      </w:r>
+      <w:r>
+        <w:t>živá dlaždice</w:t>
       </w:r>
     </w:p>
     <w:p>
@@ -158,8 +316,22 @@
         </w:numPr>
       </w:pPr>
       <w:r>
+        <w:t>možnost nastavení priority úkolu</w:t>
+      </w:r>
+    </w:p>
+    <w:p>
+      <w:pPr>
+        <w:pStyle w:val="Odstavecseseznamem"/>
+        <w:numPr>
+          <w:ilvl w:val="0"/>
+          <w:numId w:val="3"/>
+        </w:numPr>
+      </w:pPr>
+      <w:r>
         <w:t>elegantní design</w:t>
       </w:r>
+      <w:bookmarkStart w:id="0" w:name="_GoBack"/>
+      <w:bookmarkEnd w:id="0"/>
     </w:p>
     <w:sectPr>
       <w:pgSz w:w="11906" w:h="16838"/>
@@ -512,6 +684,119 @@
       </w:rPr>
     </w:lvl>
   </w:abstractNum>
+  <w:abstractNum w:abstractNumId="3">
+    <w:nsid w:val="789E09CC"/>
+    <w:multiLevelType w:val="hybridMultilevel"/>
+    <w:tmpl w:val="0060C9A0"/>
+    <w:lvl w:ilvl="0" w:tplc="04050001">
+      <w:start w:val="1"/>
+      <w:numFmt w:val="bullet"/>
+      <w:lvlText w:val=""/>
+      <w:lvlJc w:val="left"/>
+      <w:pPr>
+        <w:ind w:left="720" w:hanging="360"/>
+      </w:pPr>
+      <w:rPr>
+        <w:rFonts w:ascii="Symbol" w:hAnsi="Symbol" w:hint="default"/>
+      </w:rPr>
+    </w:lvl>
+    <w:lvl w:ilvl="1" w:tplc="04050003" w:tentative="1">
+      <w:start w:val="1"/>
+      <w:numFmt w:val="bullet"/>
+      <w:lvlText w:val="o"/>
+      <w:lvlJc w:val="left"/>
+      <w:pPr>
+        <w:ind w:left="1440" w:hanging="360"/>
+      </w:pPr>
+      <w:rPr>
+        <w:rFonts w:ascii="Courier New" w:hAnsi="Courier New" w:cs="Courier New" w:hint="default"/>
+      </w:rPr>
+    </w:lvl>
+    <w:lvl w:ilvl="2" w:tplc="04050005" w:tentative="1">
+      <w:start w:val="1"/>
+      <w:numFmt w:val="bullet"/>
+      <w:lvlText w:val=""/>
+      <w:lvlJc w:val="left"/>
+      <w:pPr>
+        <w:ind w:left="2160" w:hanging="360"/>
+      </w:pPr>
+      <w:rPr>
+        <w:rFonts w:ascii="Wingdings" w:hAnsi="Wingdings" w:hint="default"/>
+      </w:rPr>
+    </w:lvl>
+    <w:lvl w:ilvl="3" w:tplc="04050001" w:tentative="1">
+      <w:start w:val="1"/>
+      <w:numFmt w:val="bullet"/>
+      <w:lvlText w:val=""/>
+      <w:lvlJc w:val="left"/>
+      <w:pPr>
+        <w:ind w:left="2880" w:hanging="360"/>
+      </w:pPr>
+      <w:rPr>
+        <w:rFonts w:ascii="Symbol" w:hAnsi="Symbol" w:hint="default"/>
+      </w:rPr>
+    </w:lvl>
+    <w:lvl w:ilvl="4" w:tplc="04050003" w:tentative="1">
+      <w:start w:val="1"/>
+      <w:numFmt w:val="bullet"/>
+      <w:lvlText w:val="o"/>
+      <w:lvlJc w:val="left"/>
+      <w:pPr>
+        <w:ind w:left="3600" w:hanging="360"/>
+      </w:pPr>
+      <w:rPr>
+        <w:rFonts w:ascii="Courier New" w:hAnsi="Courier New" w:cs="Courier New" w:hint="default"/>
+      </w:rPr>
+    </w:lvl>
+    <w:lvl w:ilvl="5" w:tplc="04050005" w:tentative="1">
+      <w:start w:val="1"/>
+      <w:numFmt w:val="bullet"/>
+      <w:lvlText w:val=""/>
+      <w:lvlJc w:val="left"/>
+      <w:pPr>
+        <w:ind w:left="4320" w:hanging="360"/>
+      </w:pPr>
+      <w:rPr>
+        <w:rFonts w:ascii="Wingdings" w:hAnsi="Wingdings" w:hint="default"/>
+      </w:rPr>
+    </w:lvl>
+    <w:lvl w:ilvl="6" w:tplc="04050001" w:tentative="1">
+      <w:start w:val="1"/>
+      <w:numFmt w:val="bullet"/>
+      <w:lvlText w:val=""/>
+      <w:lvlJc w:val="left"/>
+      <w:pPr>
+        <w:ind w:left="5040" w:hanging="360"/>
+      </w:pPr>
+      <w:rPr>
+        <w:rFonts w:ascii="Symbol" w:hAnsi="Symbol" w:hint="default"/>
+      </w:rPr>
+    </w:lvl>
+    <w:lvl w:ilvl="7" w:tplc="04050003" w:tentative="1">
+      <w:start w:val="1"/>
+      <w:numFmt w:val="bullet"/>
+      <w:lvlText w:val="o"/>
+      <w:lvlJc w:val="left"/>
+      <w:pPr>
+        <w:ind w:left="5760" w:hanging="360"/>
+      </w:pPr>
+      <w:rPr>
+        <w:rFonts w:ascii="Courier New" w:hAnsi="Courier New" w:cs="Courier New" w:hint="default"/>
+      </w:rPr>
+    </w:lvl>
+    <w:lvl w:ilvl="8" w:tplc="04050005" w:tentative="1">
+      <w:start w:val="1"/>
+      <w:numFmt w:val="bullet"/>
+      <w:lvlText w:val=""/>
+      <w:lvlJc w:val="left"/>
+      <w:pPr>
+        <w:ind w:left="6480" w:hanging="360"/>
+      </w:pPr>
+      <w:rPr>
+        <w:rFonts w:ascii="Wingdings" w:hAnsi="Wingdings" w:hint="default"/>
+      </w:rPr>
+    </w:lvl>
+  </w:abstractNum>
   <w:num w:numId="1">
     <w:abstractNumId w:val="1"/>
   </w:num>
@@ -520,6 +805,9 @@
   </w:num>
   <w:num w:numId="3">
     <w:abstractNumId w:val="0"/>
+  </w:num>
+  <w:num w:numId="4">
+    <w:abstractNumId w:val="3"/>
   </w:num>
 </w:numbering>
 </file>
@@ -990,6 +1278,36 @@
       <w:szCs w:val="32"/>
     </w:rPr>
   </w:style>
+  <w:style w:type="paragraph" w:styleId="Textbubliny">
+    <w:name w:val="Balloon Text"/>
+    <w:basedOn w:val="Normln"/>
+    <w:link w:val="TextbublinyChar"/>
+    <w:uiPriority w:val="99"/>
+    <w:semiHidden/>
+    <w:unhideWhenUsed/>
+    <w:rsid w:val="0010332D"/>
+    <w:pPr>
+      <w:spacing w:after="0" w:line="240" w:lineRule="auto"/>
+    </w:pPr>
+    <w:rPr>
+      <w:rFonts w:ascii="Segoe UI" w:hAnsi="Segoe UI" w:cs="Segoe UI"/>
+      <w:sz w:val="18"/>
+      <w:szCs w:val="18"/>
+    </w:rPr>
+  </w:style>
+  <w:style w:type="character" w:customStyle="1" w:styleId="TextbublinyChar">
+    <w:name w:val="Text bubliny Char"/>
+    <w:basedOn w:val="Standardnpsmoodstavce"/>
+    <w:link w:val="Textbubliny"/>
+    <w:uiPriority w:val="99"/>
+    <w:semiHidden/>
+    <w:rsid w:val="0010332D"/>
+    <w:rPr>
+      <w:rFonts w:ascii="Segoe UI" w:hAnsi="Segoe UI" w:cs="Segoe UI"/>
+      <w:sz w:val="18"/>
+      <w:szCs w:val="18"/>
+    </w:rPr>
+  </w:style>
 </w:styles>
 </file>
 

</xml_diff>